<commit_message>
first page is done (i guess)
</commit_message>
<xml_diff>
--- a/master/Vision.docx
+++ b/master/Vision.docx
@@ -74,41 +74,38 @@
       <w:bookmarkEnd w:id="7"/>
     </w:p>
     <w:p>
-      <w:bookmarkStart w:id="8" w:name="_GoBack"/>
+      <w:pPr>
+        <w:rPr>
+          <w:b/>
+        </w:rPr>
+      </w:pPr>
+      <w:r>
+        <w:rPr>
+          <w:b/>
+        </w:rPr>
+        <w:t>Business Opportunity</w:t>
+      </w:r>
+    </w:p>
+    <w:p>
+      <w:r>
+        <w:t>We think there is a proportion of the market, which has not been occupied as much in the past time, and that we can occupy with good confidence. As we already know, there are a lot of online shops and resellers, and being just another one of them would make it very hard to succeed. That said, our product intends to exist in between the classic online shops, and the end consumer.</w:t>
+      </w:r>
+    </w:p>
+    <w:p>
+      <w:pPr>
+        <w:pStyle w:val="Naslov2"/>
+      </w:pPr>
+      <w:bookmarkStart w:id="8" w:name="_Toc436203379"/>
+      <w:bookmarkStart w:id="9" w:name="_Toc452813579"/>
+      <w:bookmarkStart w:id="10" w:name="_Toc512930907"/>
+      <w:bookmarkStart w:id="11" w:name="_Toc20715756"/>
+      <w:r>
+        <w:t>Problem Statement</w:t>
+      </w:r>
       <w:bookmarkEnd w:id="8"/>
-    </w:p>
-    <w:p>
-      <w:pPr>
-        <w:pStyle w:val="Naslov2"/>
-      </w:pPr>
-      <w:bookmarkStart w:id="9" w:name="_Toc436203379"/>
-      <w:bookmarkStart w:id="10" w:name="_Toc452813579"/>
-      <w:bookmarkStart w:id="11" w:name="_Toc512930907"/>
-      <w:bookmarkStart w:id="12" w:name="_Toc20715756"/>
-      <w:r>
-        <w:t>Problem Statement</w:t>
-      </w:r>
       <w:bookmarkEnd w:id="9"/>
       <w:bookmarkEnd w:id="10"/>
       <w:bookmarkEnd w:id="11"/>
-      <w:bookmarkEnd w:id="12"/>
-    </w:p>
-    <w:p>
-      <w:pPr>
-        <w:pStyle w:val="InfoBlue"/>
-      </w:pPr>
-      <w:r>
-        <w:t>[Provide a statement summarizing the problem being solved by this project. The following format may be used:]</w:t>
-      </w:r>
-    </w:p>
-    <w:p>
-      <w:pPr>
-        <w:pStyle w:val="Telobesedila"/>
-        <w:ind w:left="0"/>
-      </w:pPr>
-      <w:r>
-        <w:t>Example: we would like to simplify (and a problem goes here) – like the tool Doodle</w:t>
-      </w:r>
     </w:p>
     <w:tbl>
       <w:tblPr>
@@ -156,9 +153,19 @@
           <w:p>
             <w:pPr>
               <w:pStyle w:val="InfoBlue"/>
+              <w:rPr>
+                <w:rFonts w:ascii="Times New Roman" w:hAnsi="Times New Roman"/>
+                <w:i w:val="0"/>
+                <w:color w:val="auto"/>
+              </w:rPr>
             </w:pPr>
             <w:r>
-              <w:t>[describe the problem]</w:t>
+              <w:rPr>
+                <w:rFonts w:ascii="Times New Roman" w:hAnsi="Times New Roman"/>
+                <w:i w:val="0"/>
+                <w:color w:val="auto"/>
+              </w:rPr>
+              <w:t>searching for a specific product on various online shops</w:t>
             </w:r>
           </w:p>
         </w:tc>
@@ -198,9 +205,19 @@
           <w:p>
             <w:pPr>
               <w:pStyle w:val="InfoBlue"/>
+              <w:rPr>
+                <w:rFonts w:ascii="Times New Roman" w:hAnsi="Times New Roman"/>
+                <w:i w:val="0"/>
+                <w:color w:val="auto"/>
+              </w:rPr>
             </w:pPr>
             <w:r>
-              <w:t>[the stakeholders affected by the problem]</w:t>
+              <w:rPr>
+                <w:rFonts w:ascii="Times New Roman" w:hAnsi="Times New Roman"/>
+                <w:i w:val="0"/>
+                <w:color w:val="auto"/>
+              </w:rPr>
+              <w:t>everyday consumers (online shoppers)</w:t>
             </w:r>
           </w:p>
         </w:tc>
@@ -240,9 +257,43 @@
           <w:p>
             <w:pPr>
               <w:pStyle w:val="InfoBlue"/>
+              <w:rPr>
+                <w:rFonts w:ascii="Times New Roman" w:hAnsi="Times New Roman"/>
+                <w:i w:val="0"/>
+                <w:color w:val="auto"/>
+              </w:rPr>
             </w:pPr>
             <w:r>
-              <w:t>[what is the impact of the problem?]</w:t>
+              <w:rPr>
+                <w:rFonts w:ascii="Times New Roman" w:hAnsi="Times New Roman"/>
+                <w:i w:val="0"/>
+                <w:color w:val="auto"/>
+              </w:rPr>
+              <w:t>to search many different online shops (which include getting used to many different UIs)</w:t>
+            </w:r>
+            <w:r>
+              <w:rPr>
+                <w:rFonts w:ascii="Times New Roman" w:hAnsi="Times New Roman"/>
+                <w:i w:val="0"/>
+                <w:color w:val="auto"/>
+              </w:rPr>
+              <w:t xml:space="preserve"> and risking the dangers </w:t>
+            </w:r>
+            <w:r>
+              <w:rPr>
+                <w:rFonts w:ascii="Times New Roman" w:hAnsi="Times New Roman"/>
+                <w:i w:val="0"/>
+                <w:color w:val="auto"/>
+              </w:rPr>
+              <w:t xml:space="preserve">of getting scammed and/or </w:t>
+            </w:r>
+            <w:r>
+              <w:rPr>
+                <w:rFonts w:ascii="Times New Roman" w:hAnsi="Times New Roman"/>
+                <w:i w:val="0"/>
+                <w:color w:val="auto"/>
+              </w:rPr>
+              <w:t>to pay more for something that is available cheaper on other online shops</w:t>
             </w:r>
           </w:p>
         </w:tc>
@@ -281,9 +332,19 @@
           <w:p>
             <w:pPr>
               <w:pStyle w:val="InfoBlue"/>
+              <w:rPr>
+                <w:rFonts w:ascii="Times New Roman" w:hAnsi="Times New Roman"/>
+                <w:i w:val="0"/>
+                <w:color w:val="auto"/>
+              </w:rPr>
             </w:pPr>
             <w:r>
-              <w:t>[list some key benefits of a successful solution]</w:t>
+              <w:rPr>
+                <w:rFonts w:ascii="Times New Roman" w:hAnsi="Times New Roman"/>
+                <w:i w:val="0"/>
+                <w:color w:val="auto"/>
+              </w:rPr>
+              <w:t>A uniform platform that could do most of the work for you; without the hassle of shopping online, as it is known today (similar to ceneje.si, but enhanced and more personal).</w:t>
             </w:r>
           </w:p>
         </w:tc>
@@ -293,29 +354,21 @@
       <w:pPr>
         <w:pStyle w:val="Naslov2"/>
       </w:pPr>
-      <w:bookmarkStart w:id="13" w:name="_Toc425054392"/>
-      <w:bookmarkStart w:id="14" w:name="_Toc422186485"/>
-      <w:bookmarkStart w:id="15" w:name="_Toc436203380"/>
-      <w:bookmarkStart w:id="16" w:name="_Toc452813580"/>
-      <w:bookmarkStart w:id="17" w:name="_Toc512930908"/>
-      <w:bookmarkStart w:id="18" w:name="_Toc20715757"/>
+      <w:bookmarkStart w:id="12" w:name="_Toc425054392"/>
+      <w:bookmarkStart w:id="13" w:name="_Toc422186485"/>
+      <w:bookmarkStart w:id="14" w:name="_Toc436203380"/>
+      <w:bookmarkStart w:id="15" w:name="_Toc452813580"/>
+      <w:bookmarkStart w:id="16" w:name="_Toc512930908"/>
+      <w:bookmarkStart w:id="17" w:name="_Toc20715757"/>
       <w:r>
         <w:t>Product Position Statement</w:t>
       </w:r>
+      <w:bookmarkEnd w:id="12"/>
       <w:bookmarkEnd w:id="13"/>
       <w:bookmarkEnd w:id="14"/>
       <w:bookmarkEnd w:id="15"/>
       <w:bookmarkEnd w:id="16"/>
       <w:bookmarkEnd w:id="17"/>
-      <w:bookmarkEnd w:id="18"/>
-    </w:p>
-    <w:p>
-      <w:pPr>
-        <w:pStyle w:val="InfoBlue"/>
-      </w:pPr>
-      <w:r>
-        <w:t>[Provide an overall statement summarizing, at the highest level, the unique position the product intends to fill in the marketplace. The following format may be used:]</w:t>
-      </w:r>
     </w:p>
     <w:tbl>
       <w:tblPr>
@@ -363,34 +416,20 @@
           <w:p>
             <w:pPr>
               <w:pStyle w:val="InfoBlue"/>
+              <w:rPr>
+                <w:rFonts w:ascii="Times New Roman" w:hAnsi="Times New Roman"/>
+                <w:i w:val="0"/>
+                <w:color w:val="auto"/>
+              </w:rPr>
             </w:pPr>
             <w:r>
-              <w:t>[target customer]</w:t>
+              <w:rPr>
+                <w:rFonts w:ascii="Times New Roman" w:hAnsi="Times New Roman"/>
+                <w:i w:val="0"/>
+                <w:color w:val="auto"/>
+              </w:rPr>
+              <w:t>Online shoppers</w:t>
             </w:r>
-            <w:r>
-              <w:t xml:space="preserve"> </w:t>
-            </w:r>
-            <w:proofErr w:type="spellStart"/>
-            <w:r>
-              <w:t>naključni</w:t>
-            </w:r>
-            <w:proofErr w:type="spellEnd"/>
-            <w:r>
-              <w:t xml:space="preserve"> </w:t>
-            </w:r>
-            <w:proofErr w:type="spellStart"/>
-            <w:r>
-              <w:t>spletni</w:t>
-            </w:r>
-            <w:proofErr w:type="spellEnd"/>
-            <w:r>
-              <w:t xml:space="preserve"> </w:t>
-            </w:r>
-            <w:proofErr w:type="spellStart"/>
-            <w:r>
-              <w:t>uporabniki</w:t>
-            </w:r>
-            <w:proofErr w:type="spellEnd"/>
           </w:p>
         </w:tc>
       </w:tr>
@@ -429,9 +468,19 @@
           <w:p>
             <w:pPr>
               <w:pStyle w:val="InfoBlue"/>
+              <w:rPr>
+                <w:rFonts w:ascii="Times New Roman" w:hAnsi="Times New Roman"/>
+                <w:i w:val="0"/>
+                <w:color w:val="auto"/>
+              </w:rPr>
             </w:pPr>
             <w:r>
-              <w:t>[statement of the need or opportunity]</w:t>
+              <w:rPr>
+                <w:rFonts w:ascii="Times New Roman" w:hAnsi="Times New Roman"/>
+                <w:i w:val="0"/>
+                <w:color w:val="auto"/>
+              </w:rPr>
+              <w:t>Wish to have a better, more intuitive way to shop for electronic parts and equipment</w:t>
             </w:r>
           </w:p>
         </w:tc>
@@ -455,7 +504,7 @@
               <w:ind w:left="72"/>
             </w:pPr>
             <w:r>
-              <w:t>The (product name)</w:t>
+              <w:t>Gate-Shop</w:t>
             </w:r>
           </w:p>
         </w:tc>
@@ -471,9 +520,19 @@
           <w:p>
             <w:pPr>
               <w:pStyle w:val="InfoBlue"/>
+              <w:rPr>
+                <w:rFonts w:ascii="Times New Roman" w:hAnsi="Times New Roman"/>
+                <w:i w:val="0"/>
+                <w:color w:val="auto"/>
+              </w:rPr>
             </w:pPr>
             <w:r>
-              <w:t xml:space="preserve"> is a [product category]</w:t>
+              <w:rPr>
+                <w:rFonts w:ascii="Times New Roman" w:hAnsi="Times New Roman"/>
+                <w:i w:val="0"/>
+                <w:color w:val="auto"/>
+              </w:rPr>
+              <w:t>Is a software product</w:t>
             </w:r>
           </w:p>
         </w:tc>
@@ -513,9 +572,19 @@
           <w:p>
             <w:pPr>
               <w:pStyle w:val="InfoBlue"/>
+              <w:rPr>
+                <w:rFonts w:ascii="Times New Roman" w:hAnsi="Times New Roman"/>
+                <w:i w:val="0"/>
+                <w:color w:val="auto"/>
+              </w:rPr>
             </w:pPr>
             <w:r>
-              <w:t>[statement of key benefit; that is, the compelling reason to buy]</w:t>
+              <w:rPr>
+                <w:rFonts w:ascii="Times New Roman" w:hAnsi="Times New Roman"/>
+                <w:i w:val="0"/>
+                <w:color w:val="auto"/>
+              </w:rPr>
+              <w:t>Helps their users pick the right device that they need at the best possible price</w:t>
             </w:r>
           </w:p>
         </w:tc>
@@ -555,9 +624,19 @@
           <w:p>
             <w:pPr>
               <w:pStyle w:val="InfoBlue"/>
+              <w:rPr>
+                <w:rFonts w:ascii="Times New Roman" w:hAnsi="Times New Roman"/>
+                <w:i w:val="0"/>
+                <w:color w:val="auto"/>
+              </w:rPr>
             </w:pPr>
             <w:r>
-              <w:t>[primary competitive alternative]</w:t>
+              <w:rPr>
+                <w:rFonts w:ascii="Times New Roman" w:hAnsi="Times New Roman"/>
+                <w:i w:val="0"/>
+                <w:color w:val="auto"/>
+              </w:rPr>
+              <w:t>Ceneje.si which only shows you the best available price for a product, that can be virtually anything</w:t>
             </w:r>
           </w:p>
         </w:tc>
@@ -596,9 +675,35 @@
           <w:p>
             <w:pPr>
               <w:pStyle w:val="InfoBlue"/>
+              <w:rPr>
+                <w:rFonts w:ascii="Times New Roman" w:hAnsi="Times New Roman"/>
+                <w:i w:val="0"/>
+                <w:color w:val="auto"/>
+              </w:rPr>
             </w:pPr>
             <w:r>
-              <w:t>[statement of primary differentiation]</w:t>
+              <w:rPr>
+                <w:rFonts w:ascii="Times New Roman" w:hAnsi="Times New Roman"/>
+                <w:i w:val="0"/>
+                <w:color w:val="auto"/>
+              </w:rPr>
+              <w:t xml:space="preserve">Is a computer-oriented gateway online shop, that not only finds the best deals, but can also check what you may need, learns about your shopping </w:t>
+            </w:r>
+            <w:r>
+              <w:rPr>
+                <w:rFonts w:ascii="Times New Roman" w:hAnsi="Times New Roman"/>
+                <w:i w:val="0"/>
+                <w:color w:val="auto"/>
+              </w:rPr>
+              <w:t>habits</w:t>
+            </w:r>
+            <w:r>
+              <w:rPr>
+                <w:rFonts w:ascii="Times New Roman" w:hAnsi="Times New Roman"/>
+                <w:i w:val="0"/>
+                <w:color w:val="auto"/>
+              </w:rPr>
+              <w:t xml:space="preserve"> and suggests products for you.</w:t>
             </w:r>
           </w:p>
         </w:tc>
@@ -606,48 +711,83 @@
     </w:tbl>
     <w:p>
       <w:pPr>
-        <w:pStyle w:val="InfoBlue"/>
-      </w:pPr>
-      <w:r>
-        <w:t>[A product position statement communicates the intent of the application and the importance of the project to all concerned personnel.]</w:t>
-      </w:r>
-    </w:p>
-    <w:p>
-      <w:pPr>
         <w:pStyle w:val="Naslov1"/>
       </w:pPr>
-      <w:bookmarkStart w:id="19" w:name="_Toc447960005"/>
-      <w:bookmarkStart w:id="20" w:name="_Toc452813581"/>
-      <w:bookmarkStart w:id="21" w:name="_Toc512930909"/>
-      <w:bookmarkStart w:id="22" w:name="_Toc20715758"/>
-      <w:bookmarkStart w:id="23" w:name="_Toc436203381"/>
-      <w:r>
-        <w:t>Stakeholder Descriptions</w:t>
-      </w:r>
+      <w:bookmarkStart w:id="18" w:name="_Toc447960005"/>
+      <w:bookmarkStart w:id="19" w:name="_Toc452813581"/>
+      <w:bookmarkStart w:id="20" w:name="_Toc512930909"/>
+      <w:bookmarkStart w:id="21" w:name="_Toc20715758"/>
+      <w:bookmarkStart w:id="22" w:name="_Toc436203381"/>
+      <w:r>
+        <w:t>Stakeholder</w:t>
+      </w:r>
+      <w:r>
+        <w:t xml:space="preserve"> and User</w:t>
+      </w:r>
+      <w:r>
+        <w:t xml:space="preserve"> Descriptions</w:t>
+      </w:r>
+      <w:bookmarkEnd w:id="18"/>
       <w:bookmarkEnd w:id="19"/>
       <w:bookmarkEnd w:id="20"/>
       <w:bookmarkEnd w:id="21"/>
-      <w:bookmarkEnd w:id="22"/>
-    </w:p>
-    <w:p>
-      <w:r>
-        <w:t xml:space="preserve">We have to write who is </w:t>
+    </w:p>
+    <w:p>
+      <w:r>
+        <w:t>The development of Gate-Shop is comprised of those who are only involved in the development but are not required to be actively included (</w:t>
+      </w:r>
+      <w:r>
+        <w:t>at first only</w:t>
+      </w:r>
+      <w:r>
+        <w:t xml:space="preserve"> most known online stores, w</w:t>
+      </w:r>
+      <w:r>
+        <w:t>hich Gate-Shop will support, but the list will keep on expanding (based on research and feedback of the users)</w:t>
+      </w:r>
+      <w:r>
+        <w:t>, and those who will be running the development itself (the Gate-Shop Team).</w:t>
+      </w:r>
+      <w:r>
+        <w:t xml:space="preserve"> At the time of writing, the included stores are expected to be </w:t>
+      </w:r>
+      <w:r>
+        <w:t xml:space="preserve">Amazon, </w:t>
       </w:r>
       <w:proofErr w:type="spellStart"/>
       <w:r>
-        <w:t>envolved</w:t>
+        <w:t>AliExpress</w:t>
       </w:r>
       <w:proofErr w:type="spellEnd"/>
       <w:r>
-        <w:t xml:space="preserve"> in the process of development of the system and who is going to do the development itself. The teacher said that it’s like at a restaurant, the chicken can cook the pig (</w:t>
+        <w:t xml:space="preserve">, </w:t>
       </w:r>
       <w:proofErr w:type="spellStart"/>
       <w:r>
-        <w:t>envolved</w:t>
+        <w:t>BangGood</w:t>
       </w:r>
       <w:proofErr w:type="spellEnd"/>
       <w:r>
-        <w:t>) but the pig is going to be cooked (aka doing the development).</w:t>
+        <w:t xml:space="preserve">, </w:t>
+      </w:r>
+      <w:proofErr w:type="spellStart"/>
+      <w:r>
+        <w:t>GearBest</w:t>
+      </w:r>
+      <w:proofErr w:type="spellEnd"/>
+      <w:r>
+        <w:t>, N</w:t>
+      </w:r>
+      <w:r>
+        <w:t xml:space="preserve">ewegg, and some private sellers (Anker, </w:t>
+      </w:r>
+      <w:proofErr w:type="spellStart"/>
+      <w:r>
+        <w:t>McDoDo</w:t>
+      </w:r>
+      <w:proofErr w:type="spellEnd"/>
+      <w:r>
+        <w:t>, …).</w:t>
       </w:r>
     </w:p>
     <w:p>
@@ -655,14 +795,9 @@
         <w:pStyle w:val="Naslov2"/>
       </w:pPr>
       <w:r>
+        <w:lastRenderedPageBreak/>
         <w:t>Stakeholder Summary</w:t>
       </w:r>
-    </w:p>
-    <w:p/>
-    <w:p>
-      <w:pPr>
-        <w:pStyle w:val="InfoBlue"/>
-      </w:pPr>
     </w:p>
     <w:tbl>
       <w:tblPr>
@@ -785,11 +920,7 @@
               <w:pStyle w:val="InfoBlue"/>
             </w:pPr>
             <w:r>
-              <w:t xml:space="preserve">[Summarize the stakeholder’s key responsibilities with regard to the system </w:t>
-            </w:r>
-            <w:r>
-              <w:lastRenderedPageBreak/>
-              <w:t>being developed; that is, their interest as a stakeholder. For example, this stakeholder:</w:t>
+              <w:t>[Summarize the stakeholder’s key responsibilities with regard to the system being developed; that is, their interest as a stakeholder. For example, this stakeholder:</w:t>
             </w:r>
           </w:p>
           <w:p>
@@ -844,17 +975,18 @@
       <w:pPr>
         <w:pStyle w:val="Naslov2"/>
       </w:pPr>
-      <w:bookmarkStart w:id="24" w:name="_Toc425054386"/>
-      <w:bookmarkStart w:id="25" w:name="_Toc342757864"/>
-      <w:bookmarkStart w:id="26" w:name="_Toc346297773"/>
-      <w:bookmarkStart w:id="27" w:name="_Toc422186479"/>
-      <w:bookmarkStart w:id="28" w:name="_Toc436203384"/>
-      <w:bookmarkStart w:id="29" w:name="_Toc452813585"/>
-      <w:bookmarkStart w:id="30" w:name="_Toc512930912"/>
-      <w:bookmarkStart w:id="31" w:name="_Toc20715759"/>
+      <w:bookmarkStart w:id="23" w:name="_Toc425054386"/>
+      <w:bookmarkStart w:id="24" w:name="_Toc342757864"/>
+      <w:bookmarkStart w:id="25" w:name="_Toc346297773"/>
+      <w:bookmarkStart w:id="26" w:name="_Toc422186479"/>
+      <w:bookmarkStart w:id="27" w:name="_Toc436203384"/>
+      <w:bookmarkStart w:id="28" w:name="_Toc452813585"/>
+      <w:bookmarkStart w:id="29" w:name="_Toc512930912"/>
+      <w:bookmarkStart w:id="30" w:name="_Toc20715759"/>
       <w:r>
         <w:t>User Environment</w:t>
       </w:r>
+      <w:bookmarkEnd w:id="23"/>
       <w:bookmarkEnd w:id="24"/>
       <w:bookmarkEnd w:id="25"/>
       <w:bookmarkEnd w:id="26"/>
@@ -862,139 +994,139 @@
       <w:bookmarkEnd w:id="28"/>
       <w:bookmarkEnd w:id="29"/>
       <w:bookmarkEnd w:id="30"/>
+    </w:p>
+    <w:p>
+      <w:r>
+        <w:t xml:space="preserve">We have to define how will the application work (web browser, mobile app, will it have like a responsive web page for smaller screens (mobile), and stay to the basic description of it (not details example: the app will use </w:t>
+      </w:r>
+      <w:proofErr w:type="spellStart"/>
+      <w:r>
+        <w:t>gps</w:t>
+      </w:r>
+      <w:proofErr w:type="spellEnd"/>
+      <w:r>
+        <w:t xml:space="preserve"> </w:t>
+      </w:r>
+      <w:proofErr w:type="spellStart"/>
+      <w:r>
+        <w:t>coordinations</w:t>
+      </w:r>
+      <w:proofErr w:type="spellEnd"/>
+      <w:r>
+        <w:t>), maybe also describe which platform it will be used for (</w:t>
+      </w:r>
+      <w:proofErr w:type="spellStart"/>
+      <w:r>
+        <w:t>ios</w:t>
+      </w:r>
+      <w:proofErr w:type="spellEnd"/>
+      <w:r>
+        <w:t xml:space="preserve">, android, </w:t>
+      </w:r>
+      <w:proofErr w:type="spellStart"/>
+      <w:r>
+        <w:t>etc</w:t>
+      </w:r>
+      <w:proofErr w:type="spellEnd"/>
+      <w:r>
+        <w:t>).</w:t>
+      </w:r>
+    </w:p>
+    <w:p>
+      <w:pPr>
+        <w:pStyle w:val="InfoBlue"/>
+      </w:pPr>
+      <w:r>
+        <w:t>[Detail the working environment of the target user. Here are some suggestions:</w:t>
+      </w:r>
+    </w:p>
+    <w:p>
+      <w:pPr>
+        <w:pStyle w:val="InfoBlue"/>
+      </w:pPr>
+      <w:r>
+        <w:t>Number of people involved in completing the task? Is this changing?</w:t>
+      </w:r>
+    </w:p>
+    <w:p>
+      <w:pPr>
+        <w:pStyle w:val="InfoBlue"/>
+      </w:pPr>
+      <w:r>
+        <w:t>How long is a task cycle? Amount of time spent in each activity? Is this changing?</w:t>
+      </w:r>
+    </w:p>
+    <w:p>
+      <w:pPr>
+        <w:pStyle w:val="InfoBlue"/>
+      </w:pPr>
+      <w:r>
+        <w:t>Any unique environmental constraints: mobile, outdoors, in-flight, and so on?</w:t>
+      </w:r>
+    </w:p>
+    <w:p>
+      <w:pPr>
+        <w:pStyle w:val="InfoBlue"/>
+      </w:pPr>
+      <w:r>
+        <w:t>Which system platforms are in use today? Future platforms?</w:t>
+      </w:r>
+    </w:p>
+    <w:p>
+      <w:pPr>
+        <w:pStyle w:val="InfoBlue"/>
+      </w:pPr>
+      <w:r>
+        <w:t>What other applications are in use? Does your application need to integrate with them?</w:t>
+      </w:r>
+    </w:p>
+    <w:p>
+      <w:pPr>
+        <w:pStyle w:val="InfoBlue"/>
+      </w:pPr>
+      <w:r>
+        <w:t>This is where extracts from the Business Model could be included to outline the task and roles involved, and so on.]</w:t>
+      </w:r>
+    </w:p>
+    <w:p>
+      <w:pPr>
+        <w:pStyle w:val="Naslov1"/>
+      </w:pPr>
+      <w:bookmarkStart w:id="31" w:name="_Toc436203387"/>
+      <w:bookmarkStart w:id="32" w:name="_Toc452813590"/>
+      <w:bookmarkStart w:id="33" w:name="_Toc512930915"/>
+      <w:bookmarkStart w:id="34" w:name="_Toc20715760"/>
+      <w:bookmarkEnd w:id="22"/>
+      <w:r>
+        <w:t>Product Overview</w:t>
+      </w:r>
       <w:bookmarkEnd w:id="31"/>
-    </w:p>
-    <w:p>
-      <w:r>
-        <w:t xml:space="preserve">We have to define how will the application work (web browser, mobile app, will it have like a responsive web page for smaller screens (mobile), and stay to the basic description of it (not details example: the app will use </w:t>
-      </w:r>
-      <w:proofErr w:type="spellStart"/>
-      <w:r>
-        <w:t>gps</w:t>
-      </w:r>
-      <w:proofErr w:type="spellEnd"/>
-      <w:r>
-        <w:t xml:space="preserve"> </w:t>
-      </w:r>
-      <w:proofErr w:type="spellStart"/>
-      <w:r>
-        <w:t>coordinations</w:t>
-      </w:r>
-      <w:proofErr w:type="spellEnd"/>
-      <w:r>
-        <w:t>), maybe also describe which platform it will be used for (</w:t>
-      </w:r>
-      <w:proofErr w:type="spellStart"/>
-      <w:r>
-        <w:t>ios</w:t>
-      </w:r>
-      <w:proofErr w:type="spellEnd"/>
-      <w:r>
-        <w:t xml:space="preserve">, android, </w:t>
-      </w:r>
-      <w:proofErr w:type="spellStart"/>
-      <w:r>
-        <w:t>etc</w:t>
-      </w:r>
-      <w:proofErr w:type="spellEnd"/>
-      <w:r>
-        <w:t>).</w:t>
-      </w:r>
-    </w:p>
-    <w:p>
-      <w:pPr>
-        <w:pStyle w:val="InfoBlue"/>
-      </w:pPr>
-      <w:r>
-        <w:t>[Detail the working environment of the target user. Here are some suggestions:</w:t>
-      </w:r>
-    </w:p>
-    <w:p>
-      <w:pPr>
-        <w:pStyle w:val="InfoBlue"/>
-      </w:pPr>
-      <w:r>
-        <w:t>Number of people involved in completing the task? Is this changing?</w:t>
-      </w:r>
-    </w:p>
-    <w:p>
-      <w:pPr>
-        <w:pStyle w:val="InfoBlue"/>
-      </w:pPr>
-      <w:r>
-        <w:t>How long is a task cycle? Amount of time spent in each activity? Is this changing?</w:t>
-      </w:r>
-    </w:p>
-    <w:p>
-      <w:pPr>
-        <w:pStyle w:val="InfoBlue"/>
-      </w:pPr>
-      <w:r>
-        <w:t>Any unique environmental constraints: mobile, outdoors, in-flight, and so on?</w:t>
-      </w:r>
-    </w:p>
-    <w:p>
-      <w:pPr>
-        <w:pStyle w:val="InfoBlue"/>
-      </w:pPr>
-      <w:r>
-        <w:t>Which system platforms are in use today? Future platforms?</w:t>
-      </w:r>
-    </w:p>
-    <w:p>
-      <w:pPr>
-        <w:pStyle w:val="InfoBlue"/>
-      </w:pPr>
-      <w:r>
-        <w:t>What other applications are in use? Does your application need to integrate with them?</w:t>
-      </w:r>
-    </w:p>
-    <w:p>
-      <w:pPr>
-        <w:pStyle w:val="InfoBlue"/>
-      </w:pPr>
-      <w:r>
-        <w:t>This is where extracts from the Business Model could be included to outline the task and roles involved, and so on.]</w:t>
-      </w:r>
-    </w:p>
-    <w:p>
-      <w:pPr>
-        <w:pStyle w:val="Naslov1"/>
-      </w:pPr>
-      <w:bookmarkStart w:id="32" w:name="_Toc436203387"/>
-      <w:bookmarkStart w:id="33" w:name="_Toc452813590"/>
-      <w:bookmarkStart w:id="34" w:name="_Toc512930915"/>
-      <w:bookmarkStart w:id="35" w:name="_Toc20715760"/>
-      <w:bookmarkEnd w:id="23"/>
-      <w:r>
-        <w:t>Product Overview</w:t>
-      </w:r>
       <w:bookmarkEnd w:id="32"/>
       <w:bookmarkEnd w:id="33"/>
       <w:bookmarkEnd w:id="34"/>
+    </w:p>
+    <w:p>
+      <w:pPr>
+        <w:pStyle w:val="Naslov2"/>
+      </w:pPr>
+      <w:bookmarkStart w:id="35" w:name="_Toc425054391"/>
+      <w:bookmarkStart w:id="36" w:name="_Toc318088998"/>
+      <w:bookmarkStart w:id="37" w:name="_Toc320274603"/>
+      <w:bookmarkStart w:id="38" w:name="_Toc320279476"/>
+      <w:bookmarkStart w:id="39" w:name="_Toc323533353"/>
+      <w:bookmarkStart w:id="40" w:name="_Toc339783677"/>
+      <w:bookmarkStart w:id="41" w:name="_Toc339784266"/>
+      <w:bookmarkStart w:id="42" w:name="_Toc342757867"/>
+      <w:bookmarkStart w:id="43" w:name="_Toc346297778"/>
+      <w:bookmarkStart w:id="44" w:name="_Toc422186484"/>
+      <w:bookmarkStart w:id="45" w:name="_Toc436203388"/>
+      <w:bookmarkStart w:id="46" w:name="_Toc452813591"/>
+      <w:bookmarkStart w:id="47" w:name="_Toc512930916"/>
+      <w:bookmarkStart w:id="48" w:name="_Toc20715761"/>
+      <w:r>
+        <w:t>Product Perspective</w:t>
+      </w:r>
       <w:bookmarkEnd w:id="35"/>
-    </w:p>
-    <w:p>
-      <w:pPr>
-        <w:pStyle w:val="Naslov2"/>
-      </w:pPr>
-      <w:bookmarkStart w:id="36" w:name="_Toc425054391"/>
-      <w:bookmarkStart w:id="37" w:name="_Toc318088998"/>
-      <w:bookmarkStart w:id="38" w:name="_Toc320274603"/>
-      <w:bookmarkStart w:id="39" w:name="_Toc320279476"/>
-      <w:bookmarkStart w:id="40" w:name="_Toc323533353"/>
-      <w:bookmarkStart w:id="41" w:name="_Toc339783677"/>
-      <w:bookmarkStart w:id="42" w:name="_Toc339784266"/>
-      <w:bookmarkStart w:id="43" w:name="_Toc342757867"/>
-      <w:bookmarkStart w:id="44" w:name="_Toc346297778"/>
-      <w:bookmarkStart w:id="45" w:name="_Toc422186484"/>
-      <w:bookmarkStart w:id="46" w:name="_Toc436203388"/>
-      <w:bookmarkStart w:id="47" w:name="_Toc452813591"/>
-      <w:bookmarkStart w:id="48" w:name="_Toc512930916"/>
-      <w:bookmarkStart w:id="49" w:name="_Toc20715761"/>
-      <w:r>
-        <w:t>Product Perspective</w:t>
-      </w:r>
       <w:bookmarkEnd w:id="36"/>
       <w:bookmarkEnd w:id="37"/>
       <w:bookmarkEnd w:id="38"/>
@@ -1008,7 +1140,6 @@
       <w:bookmarkEnd w:id="46"/>
       <w:bookmarkEnd w:id="47"/>
       <w:bookmarkEnd w:id="48"/>
-      <w:bookmarkEnd w:id="49"/>
     </w:p>
     <w:p>
       <w:r>
@@ -1037,23 +1168,24 @@
       <w:pPr>
         <w:pStyle w:val="Naslov2"/>
       </w:pPr>
-      <w:bookmarkStart w:id="50" w:name="_Toc425054394"/>
-      <w:bookmarkStart w:id="51" w:name="_Toc318089002"/>
-      <w:bookmarkStart w:id="52" w:name="_Toc320274637"/>
-      <w:bookmarkStart w:id="53" w:name="_Toc320279510"/>
-      <w:bookmarkStart w:id="54" w:name="_Toc323533379"/>
-      <w:bookmarkStart w:id="55" w:name="_Toc339783689"/>
-      <w:bookmarkStart w:id="56" w:name="_Toc339784278"/>
-      <w:bookmarkStart w:id="57" w:name="_Toc342757869"/>
-      <w:bookmarkStart w:id="58" w:name="_Toc346297780"/>
-      <w:bookmarkStart w:id="59" w:name="_Toc422186487"/>
-      <w:bookmarkStart w:id="60" w:name="_Toc436203390"/>
-      <w:bookmarkStart w:id="61" w:name="_Toc452813593"/>
-      <w:bookmarkStart w:id="62" w:name="_Toc512930917"/>
-      <w:bookmarkStart w:id="63" w:name="_Toc20715762"/>
+      <w:bookmarkStart w:id="49" w:name="_Toc425054394"/>
+      <w:bookmarkStart w:id="50" w:name="_Toc318089002"/>
+      <w:bookmarkStart w:id="51" w:name="_Toc320274637"/>
+      <w:bookmarkStart w:id="52" w:name="_Toc320279510"/>
+      <w:bookmarkStart w:id="53" w:name="_Toc323533379"/>
+      <w:bookmarkStart w:id="54" w:name="_Toc339783689"/>
+      <w:bookmarkStart w:id="55" w:name="_Toc339784278"/>
+      <w:bookmarkStart w:id="56" w:name="_Toc342757869"/>
+      <w:bookmarkStart w:id="57" w:name="_Toc346297780"/>
+      <w:bookmarkStart w:id="58" w:name="_Toc422186487"/>
+      <w:bookmarkStart w:id="59" w:name="_Toc436203390"/>
+      <w:bookmarkStart w:id="60" w:name="_Toc452813593"/>
+      <w:bookmarkStart w:id="61" w:name="_Toc512930917"/>
+      <w:bookmarkStart w:id="62" w:name="_Toc20715762"/>
       <w:r>
         <w:t>Assumptions and Dependencies</w:t>
       </w:r>
+      <w:bookmarkEnd w:id="49"/>
       <w:bookmarkEnd w:id="50"/>
       <w:bookmarkEnd w:id="51"/>
       <w:bookmarkEnd w:id="52"/>
@@ -1067,7 +1199,6 @@
       <w:bookmarkEnd w:id="60"/>
       <w:bookmarkEnd w:id="61"/>
       <w:bookmarkEnd w:id="62"/>
-      <w:bookmarkEnd w:id="63"/>
     </w:p>
     <w:p/>
     <w:p>
@@ -1112,18 +1243,18 @@
       <w:pPr>
         <w:pStyle w:val="Naslov2"/>
       </w:pPr>
-      <w:bookmarkStart w:id="64" w:name="_Toc452813588"/>
-      <w:bookmarkStart w:id="65" w:name="_Toc512930913"/>
-      <w:bookmarkStart w:id="66" w:name="_Toc20715763"/>
+      <w:bookmarkStart w:id="63" w:name="_Toc452813588"/>
+      <w:bookmarkStart w:id="64" w:name="_Toc512930913"/>
+      <w:bookmarkStart w:id="65" w:name="_Toc20715763"/>
       <w:r>
         <w:t>Needs</w:t>
       </w:r>
+      <w:bookmarkEnd w:id="63"/>
       <w:bookmarkEnd w:id="64"/>
+      <w:r>
+        <w:t xml:space="preserve"> and Features</w:t>
+      </w:r>
       <w:bookmarkEnd w:id="65"/>
-      <w:r>
-        <w:t xml:space="preserve"> and Features</w:t>
-      </w:r>
-      <w:bookmarkEnd w:id="66"/>
     </w:p>
     <w:p>
       <w:r>
@@ -1132,7 +1263,11 @@
     </w:p>
     <w:p>
       <w:r>
-        <w:t xml:space="preserve">We have to write the main functionalities in the application (at least 4 main ones – not including the login/registration, but not too many </w:t>
+        <w:t xml:space="preserve">We have to write the main functionalities in the application (at least 4 main ones – not including the </w:t>
+      </w:r>
+      <w:r>
+        <w:lastRenderedPageBreak/>
+        <w:t xml:space="preserve">login/registration, but not too many </w:t>
       </w:r>
       <w:proofErr w:type="spellStart"/>
       <w:r>
@@ -1329,115 +1464,120 @@
       <w:pPr>
         <w:pStyle w:val="Naslov2"/>
       </w:pPr>
-      <w:bookmarkStart w:id="67" w:name="_Toc452813589"/>
-      <w:bookmarkStart w:id="68" w:name="_Toc512930914"/>
-      <w:bookmarkStart w:id="69" w:name="_Toc20715764"/>
+      <w:bookmarkStart w:id="66" w:name="_Toc452813589"/>
+      <w:bookmarkStart w:id="67" w:name="_Toc512930914"/>
+      <w:bookmarkStart w:id="68" w:name="_Toc20715764"/>
       <w:r>
         <w:t>Alternatives and Competition</w:t>
       </w:r>
+      <w:bookmarkEnd w:id="66"/>
       <w:bookmarkEnd w:id="67"/>
       <w:bookmarkEnd w:id="68"/>
+    </w:p>
+    <w:p>
+      <w:r>
+        <w:t>Describing the competitive products and comparing their pros and cons with our application and our pros and cons.</w:t>
+      </w:r>
+    </w:p>
+    <w:p>
+      <w:pPr>
+        <w:pStyle w:val="InfoBlue"/>
+      </w:pPr>
+      <w:r>
+        <w:t>[Identify alternatives the stakeholder perceives as available. These can include buying a competitor’s product, building a homegrown solution, or simply maintaining the status quo. List any known competitive choices that exist or may become available. Include the major strengths and weaknesses of each competitor as perceived by the stakeholder or end user.]</w:t>
+      </w:r>
+    </w:p>
+    <w:p>
+      <w:pPr>
+        <w:pStyle w:val="Naslov1"/>
+      </w:pPr>
+      <w:bookmarkStart w:id="69" w:name="_Toc436203408"/>
+      <w:bookmarkStart w:id="70" w:name="_Toc452813602"/>
+      <w:bookmarkStart w:id="71" w:name="_Toc512930919"/>
+      <w:bookmarkStart w:id="72" w:name="_Toc20715765"/>
+      <w:r>
+        <w:t>Other Product Requirements</w:t>
+      </w:r>
       <w:bookmarkEnd w:id="69"/>
-    </w:p>
-    <w:p>
-      <w:r>
-        <w:t>Describing the competitive products and comparing their pros and cons with our application and our pros and cons.</w:t>
-      </w:r>
-    </w:p>
-    <w:p>
-      <w:pPr>
-        <w:pStyle w:val="InfoBlue"/>
-      </w:pPr>
-      <w:r>
-        <w:t>[Identify alternatives the stakeholder perceives as available. These can include buying a competitor’s product, building a homegrown solution, or simply maintaining the status quo. List any known competitive choices that exist or may become available. Include the major strengths and weaknesses of each competitor as perceived by the stakeholder or end user.]</w:t>
-      </w:r>
-    </w:p>
-    <w:p>
-      <w:pPr>
-        <w:pStyle w:val="Naslov1"/>
-      </w:pPr>
-      <w:bookmarkStart w:id="70" w:name="_Toc436203408"/>
-      <w:bookmarkStart w:id="71" w:name="_Toc452813602"/>
-      <w:bookmarkStart w:id="72" w:name="_Toc512930919"/>
-      <w:bookmarkStart w:id="73" w:name="_Toc20715765"/>
-      <w:r>
-        <w:t>Other Product Requirements</w:t>
-      </w:r>
       <w:bookmarkEnd w:id="70"/>
       <w:bookmarkEnd w:id="71"/>
       <w:bookmarkEnd w:id="72"/>
+    </w:p>
+    <w:p>
+      <w:r>
+        <w:t>Here we just describe, very basically any other requirements that the product should need.</w:t>
+      </w:r>
+    </w:p>
+    <w:p>
+      <w:pPr>
+        <w:pStyle w:val="InfoBlue"/>
+      </w:pPr>
+      <w:r>
+        <w:t>[At a high level, list applicable standards, hardware, or platform requirements; performance requirements; and environmental requirements.</w:t>
+      </w:r>
+    </w:p>
+    <w:p>
+      <w:pPr>
+        <w:pStyle w:val="InfoBlue"/>
+      </w:pPr>
+      <w:r>
+        <w:t>Define the quality ranges for performance, robustness, fault tolerance, usability, and similar characteristics that are not captured in the Feature Set.</w:t>
+      </w:r>
+    </w:p>
+    <w:p>
+      <w:pPr>
+        <w:pStyle w:val="InfoBlue"/>
+      </w:pPr>
+      <w:bookmarkStart w:id="73" w:name="_Toc436203413"/>
+      <w:bookmarkStart w:id="74" w:name="_Toc452813607"/>
+      <w:r>
+        <w:t>Note any design constraints, external constraints, or other dependencies.</w:t>
+      </w:r>
+    </w:p>
+    <w:p>
+      <w:pPr>
+        <w:pStyle w:val="InfoBlue"/>
+      </w:pPr>
+      <w:r>
+        <w:t>Define any specific documentation requirements, including user manuals, online help, installation, labeling, and packaging requirements.</w:t>
+      </w:r>
+    </w:p>
+    <w:p>
+      <w:pPr>
+        <w:pStyle w:val="InfoBlue"/>
+      </w:pPr>
+      <w:r>
+        <w:t>Define the priority of these other product requirements. Include, if useful, attributes such as stability, benefit, effort, and risk.]</w:t>
+      </w:r>
       <w:bookmarkEnd w:id="73"/>
-    </w:p>
-    <w:p>
-      <w:r>
-        <w:t>Here we just describe, very basically any other requirements that the product should need.</w:t>
-      </w:r>
-    </w:p>
-    <w:p>
-      <w:pPr>
-        <w:pStyle w:val="InfoBlue"/>
-      </w:pPr>
-      <w:r>
-        <w:t>[At a high level, list applicable standards, hardware, or platform requirements; performance requirements; and environmental requirements.</w:t>
-      </w:r>
-    </w:p>
-    <w:p>
-      <w:pPr>
-        <w:pStyle w:val="InfoBlue"/>
-      </w:pPr>
-      <w:r>
-        <w:t>Define the quality ranges for performance, robustness, fault tolerance, usability, and similar characteristics that are not captured in the Feature Set.</w:t>
-      </w:r>
-    </w:p>
-    <w:p>
-      <w:pPr>
-        <w:pStyle w:val="InfoBlue"/>
-      </w:pPr>
-      <w:bookmarkStart w:id="74" w:name="_Toc436203413"/>
-      <w:bookmarkStart w:id="75" w:name="_Toc452813607"/>
-      <w:r>
-        <w:t>Note any design constraints, external constraints, or other dependencies.</w:t>
-      </w:r>
-    </w:p>
-    <w:p>
-      <w:pPr>
-        <w:pStyle w:val="InfoBlue"/>
-      </w:pPr>
-      <w:r>
-        <w:t>Define any specific documentation requirements, including user manuals, online help, installation, labeling, and packaging requirements.</w:t>
-      </w:r>
-    </w:p>
-    <w:p>
-      <w:pPr>
-        <w:pStyle w:val="InfoBlue"/>
-      </w:pPr>
-      <w:r>
-        <w:t>Define the priority of these other product requirements. Include, if useful, attributes such as stability, benefit, effort, and risk.]</w:t>
-      </w:r>
       <w:bookmarkEnd w:id="74"/>
+    </w:p>
+    <w:p>
+      <w:pPr>
+        <w:pStyle w:val="Telobesedila"/>
+      </w:pPr>
+    </w:p>
+    <w:p>
+      <w:pPr>
+        <w:pStyle w:val="Telobesedila"/>
+      </w:pPr>
+    </w:p>
+    <w:p>
+      <w:pPr>
+        <w:pStyle w:val="Telobesedila"/>
+      </w:pPr>
+    </w:p>
+    <w:p>
+      <w:pPr>
+        <w:pStyle w:val="Telobesedila"/>
+      </w:pPr>
+      <w:r>
+        <w:t xml:space="preserve">In general, this whole document should explain: the reason for the application to exist, how we are planning to make </w:t>
+      </w:r>
+      <w:bookmarkStart w:id="75" w:name="_GoBack"/>
       <w:bookmarkEnd w:id="75"/>
-    </w:p>
-    <w:p>
-      <w:pPr>
-        <w:pStyle w:val="Telobesedila"/>
-      </w:pPr>
-    </w:p>
-    <w:p>
-      <w:pPr>
-        <w:pStyle w:val="Telobesedila"/>
-      </w:pPr>
-    </w:p>
-    <w:p>
-      <w:pPr>
-        <w:pStyle w:val="Telobesedila"/>
-      </w:pPr>
-    </w:p>
-    <w:p>
-      <w:pPr>
-        <w:pStyle w:val="Telobesedila"/>
-      </w:pPr>
-      <w:r>
-        <w:t>In general, this whole document should explain: the reason for the application to exist, how we are planning to make it happen, and the main functionalities.</w:t>
+      <w:r>
+        <w:t>it happen, and the main functionalities.</w:t>
       </w:r>
     </w:p>
     <w:sectPr>
@@ -1609,7 +1749,7 @@
               <w:rStyle w:val="tevilkastrani"/>
               <w:noProof/>
             </w:rPr>
-            <w:t>2</w:t>
+            <w:t>3</w:t>
           </w:r>
           <w:r>
             <w:rPr>
@@ -3413,7 +3553,6 @@
   <w:style w:type="character" w:default="1" w:styleId="Privzetapisavaodstavka">
     <w:name w:val="Default Paragraph Font"/>
     <w:uiPriority w:val="1"/>
-    <w:semiHidden/>
     <w:unhideWhenUsed/>
   </w:style>
   <w:style w:type="table" w:default="1" w:styleId="Navadnatabela">

</xml_diff>

<commit_message>
1st and 1/2 2nd page written
</commit_message>
<xml_diff>
--- a/master/Vision.docx
+++ b/master/Vision.docx
@@ -789,6 +789,9 @@
       <w:r>
         <w:t>, …).</w:t>
       </w:r>
+      <w:r>
+        <w:t xml:space="preserve"> The user is also included.</w:t>
+      </w:r>
     </w:p>
     <w:p>
       <w:pPr>
@@ -890,12 +893,14 @@
             <w:tcW w:w="1890" w:type="dxa"/>
           </w:tcPr>
           <w:p>
+            <w:r>
+              <w:t>User (shopper)</w:t>
+            </w:r>
+          </w:p>
+          <w:p>
             <w:pPr>
               <w:pStyle w:val="InfoBlue"/>
             </w:pPr>
-            <w:r>
-              <w:t>[Name the stakeholder type.]</w:t>
-            </w:r>
           </w:p>
         </w:tc>
         <w:tc>
@@ -903,12 +908,14 @@
             <w:tcW w:w="2610" w:type="dxa"/>
           </w:tcPr>
           <w:p>
+            <w:r>
+              <w:t>End consumers of the shop, combining all shops into one marketplace.</w:t>
+            </w:r>
+          </w:p>
+          <w:p>
             <w:pPr>
               <w:pStyle w:val="InfoBlue"/>
             </w:pPr>
-            <w:r>
-              <w:t>[Briefly describe the stakeholder.]</w:t>
-            </w:r>
           </w:p>
         </w:tc>
         <w:tc>
@@ -916,61 +923,137 @@
             <w:tcW w:w="3960" w:type="dxa"/>
           </w:tcPr>
           <w:p>
+            <w:r>
+              <w:t>Buy products, use the shops intuitive UI in benefit to his shopping process, subscribing to e-mail newsletter, installing a browser extension, using the systems own build your PC feature for comparing compatible parts and suggesting better options</w:t>
+            </w:r>
+          </w:p>
+        </w:tc>
+      </w:tr>
+      <w:tr>
+        <w:tc>
+          <w:tcPr>
+            <w:tcW w:w="1890" w:type="dxa"/>
+          </w:tcPr>
+          <w:p>
+            <w:r>
+              <w:t>Advertiser</w:t>
+            </w:r>
+          </w:p>
+        </w:tc>
+        <w:tc>
+          <w:tcPr>
+            <w:tcW w:w="2610" w:type="dxa"/>
+          </w:tcPr>
+          <w:p>
+            <w:r>
+              <w:t>Firms who pay to advertise to target users on the shop.</w:t>
+            </w:r>
+          </w:p>
+          <w:p>
             <w:pPr>
               <w:pStyle w:val="InfoBlue"/>
             </w:pPr>
-            <w:r>
-              <w:t>[Summarize the stakeholder’s key responsibilities with regard to the system being developed; that is, their interest as a stakeholder. For example, this stakeholder:</w:t>
+          </w:p>
+        </w:tc>
+        <w:tc>
+          <w:tcPr>
+            <w:tcW w:w="3960" w:type="dxa"/>
+          </w:tcPr>
+          <w:p>
+            <w:r>
+              <w:t>Select target user groups</w:t>
+            </w:r>
+            <w:r>
+              <w:t>, provide advertising content, receive reports of advertising viewing.</w:t>
+            </w:r>
+          </w:p>
+        </w:tc>
+      </w:tr>
+      <w:tr>
+        <w:tc>
+          <w:tcPr>
+            <w:tcW w:w="1890" w:type="dxa"/>
+          </w:tcPr>
+          <w:p>
+            <w:r>
+              <w:t>Shops</w:t>
+            </w:r>
+          </w:p>
+        </w:tc>
+        <w:tc>
+          <w:tcPr>
+            <w:tcW w:w="2610" w:type="dxa"/>
+          </w:tcPr>
+          <w:p>
+            <w:r>
+              <w:t>These are the individual shops that we intend to incorporate into our shop.</w:t>
             </w:r>
           </w:p>
           <w:p>
             <w:pPr>
               <w:pStyle w:val="InfoBlue"/>
             </w:pPr>
-            <w:r>
-              <w:t>ensures that the system will be maintainable</w:t>
+          </w:p>
+        </w:tc>
+        <w:tc>
+          <w:tcPr>
+            <w:tcW w:w="3960" w:type="dxa"/>
+          </w:tcPr>
+          <w:p>
+            <w:r>
+              <w:t>To provide data needed to include these individuals into our system and keep this data updated.</w:t>
             </w:r>
           </w:p>
           <w:p>
             <w:pPr>
               <w:pStyle w:val="InfoBlue"/>
             </w:pPr>
-            <w:r>
-              <w:t>ensures that there will be a market demand for the product’s features</w:t>
+          </w:p>
+        </w:tc>
+      </w:tr>
+      <w:tr>
+        <w:tc>
+          <w:tcPr>
+            <w:tcW w:w="1890" w:type="dxa"/>
+          </w:tcPr>
+          <w:p>
+            <w:r>
+              <w:t>Administrator</w:t>
+            </w:r>
+          </w:p>
+        </w:tc>
+        <w:tc>
+          <w:tcPr>
+            <w:tcW w:w="2610" w:type="dxa"/>
+          </w:tcPr>
+          <w:p>
+            <w:r>
+              <w:t>Highest authority on the site who manages and monitors shop activity. He can also update data manually if needed.</w:t>
             </w:r>
           </w:p>
           <w:p>
             <w:pPr>
               <w:pStyle w:val="InfoBlue"/>
             </w:pPr>
-            <w:r>
-              <w:t>monitors the project’s progress</w:t>
+          </w:p>
+        </w:tc>
+        <w:tc>
+          <w:tcPr>
+            <w:tcW w:w="3960" w:type="dxa"/>
+          </w:tcPr>
+          <w:p>
+            <w:r>
+              <w:t>Approves any out of the ordinary activity (or disproves), edits shop data, control advertising on the site and generally keeps things under control and under maintenance.</w:t>
             </w:r>
           </w:p>
           <w:p>
             <w:pPr>
               <w:pStyle w:val="InfoBlue"/>
             </w:pPr>
-            <w:r>
-              <w:t>approves funding</w:t>
-            </w:r>
-          </w:p>
-          <w:p>
-            <w:pPr>
-              <w:pStyle w:val="InfoBlue"/>
-            </w:pPr>
-            <w:r>
-              <w:t>and so forth]</w:t>
-            </w:r>
           </w:p>
         </w:tc>
       </w:tr>
     </w:tbl>
-    <w:p>
-      <w:pPr>
-        <w:pStyle w:val="Telobesedila"/>
-      </w:pPr>
-    </w:p>
     <w:p>
       <w:pPr>
         <w:pStyle w:val="Naslov2"/>
@@ -997,95 +1080,15 @@
     </w:p>
     <w:p>
       <w:r>
-        <w:t xml:space="preserve">We have to define how will the application work (web browser, mobile app, will it have like a responsive web page for smaller screens (mobile), and stay to the basic description of it (not details example: the app will use </w:t>
+        <w:t xml:space="preserve">The working environment of the target user will be within a web browser-based application that can adapt </w:t>
       </w:r>
       <w:proofErr w:type="spellStart"/>
       <w:r>
-        <w:t>gps</w:t>
+        <w:t>evene</w:t>
       </w:r>
       <w:proofErr w:type="spellEnd"/>
       <w:r>
-        <w:t xml:space="preserve"> </w:t>
-      </w:r>
-      <w:proofErr w:type="spellStart"/>
-      <w:r>
-        <w:t>coordinations</w:t>
-      </w:r>
-      <w:proofErr w:type="spellEnd"/>
-      <w:r>
-        <w:t>), maybe also describe which platform it will be used for (</w:t>
-      </w:r>
-      <w:proofErr w:type="spellStart"/>
-      <w:r>
-        <w:t>ios</w:t>
-      </w:r>
-      <w:proofErr w:type="spellEnd"/>
-      <w:r>
-        <w:t xml:space="preserve">, android, </w:t>
-      </w:r>
-      <w:proofErr w:type="spellStart"/>
-      <w:r>
-        <w:t>etc</w:t>
-      </w:r>
-      <w:proofErr w:type="spellEnd"/>
-      <w:r>
-        <w:t>).</w:t>
-      </w:r>
-    </w:p>
-    <w:p>
-      <w:pPr>
-        <w:pStyle w:val="InfoBlue"/>
-      </w:pPr>
-      <w:r>
-        <w:t>[Detail the working environment of the target user. Here are some suggestions:</w:t>
-      </w:r>
-    </w:p>
-    <w:p>
-      <w:pPr>
-        <w:pStyle w:val="InfoBlue"/>
-      </w:pPr>
-      <w:r>
-        <w:t>Number of people involved in completing the task? Is this changing?</w:t>
-      </w:r>
-    </w:p>
-    <w:p>
-      <w:pPr>
-        <w:pStyle w:val="InfoBlue"/>
-      </w:pPr>
-      <w:r>
-        <w:t>How long is a task cycle? Amount of time spent in each activity? Is this changing?</w:t>
-      </w:r>
-    </w:p>
-    <w:p>
-      <w:pPr>
-        <w:pStyle w:val="InfoBlue"/>
-      </w:pPr>
-      <w:r>
-        <w:t>Any unique environmental constraints: mobile, outdoors, in-flight, and so on?</w:t>
-      </w:r>
-    </w:p>
-    <w:p>
-      <w:pPr>
-        <w:pStyle w:val="InfoBlue"/>
-      </w:pPr>
-      <w:r>
-        <w:t>Which system platforms are in use today? Future platforms?</w:t>
-      </w:r>
-    </w:p>
-    <w:p>
-      <w:pPr>
-        <w:pStyle w:val="InfoBlue"/>
-      </w:pPr>
-      <w:r>
-        <w:t>What other applications are in use? Does your application need to integrate with them?</w:t>
-      </w:r>
-    </w:p>
-    <w:p>
-      <w:pPr>
-        <w:pStyle w:val="InfoBlue"/>
-      </w:pPr>
-      <w:r>
-        <w:t>This is where extracts from the Business Model could be included to outline the task and roles involved, and so on.]</w:t>
+        <w:t xml:space="preserve"> for mobile device usage (responsive bootstrap). In the future, if the project decides to go fully mobile, there is also a change for a mobile app to be developed. The app will support all the major platforms, like iOS and Android, slowly progressing to the lesser-known/adopted platforms overtime.</w:t>
       </w:r>
     </w:p>
     <w:p>
@@ -1263,11 +1266,7 @@
     </w:p>
     <w:p>
       <w:r>
-        <w:t xml:space="preserve">We have to write the main functionalities in the application (at least 4 main ones – not including the </w:t>
-      </w:r>
-      <w:r>
-        <w:lastRenderedPageBreak/>
-        <w:t xml:space="preserve">login/registration, but not too many </w:t>
+        <w:t xml:space="preserve">We have to write the main functionalities in the application (at least 4 main ones – not including the login/registration, but not too many </w:t>
       </w:r>
       <w:proofErr w:type="spellStart"/>
       <w:r>
@@ -1286,6 +1285,7 @@
         <w:pStyle w:val="InfoBlue"/>
       </w:pPr>
       <w:r>
+        <w:lastRenderedPageBreak/>
         <w:t>[Avoid design. Keep feature descriptions at a general level. Focus on capabilities needed and why (not how)</w:t>
       </w:r>
       <w:r>
@@ -1476,32 +1476,37 @@
     </w:p>
     <w:p>
       <w:r>
-        <w:t>Describing the competitive products and comparing their pros and cons with our application and our pros and cons.</w:t>
+        <w:t xml:space="preserve">At present, there is not much competition for this service. Ceneje.si is </w:t>
+      </w:r>
+      <w:proofErr w:type="gramStart"/>
+      <w:r>
+        <w:t>one  of</w:t>
+      </w:r>
+      <w:proofErr w:type="gramEnd"/>
+      <w:r>
+        <w:t xml:space="preserve"> the known ones, but we intend to make our service more personal and mor</w:t>
+      </w:r>
+      <w:bookmarkStart w:id="69" w:name="_GoBack"/>
+      <w:bookmarkEnd w:id="69"/>
+      <w:r>
+        <w:t>e focused at the tech enthusiasts, in other words: “Covering only one category”.</w:t>
       </w:r>
     </w:p>
     <w:p>
       <w:pPr>
-        <w:pStyle w:val="InfoBlue"/>
-      </w:pPr>
-      <w:r>
-        <w:t>[Identify alternatives the stakeholder perceives as available. These can include buying a competitor’s product, building a homegrown solution, or simply maintaining the status quo. List any known competitive choices that exist or may become available. Include the major strengths and weaknesses of each competitor as perceived by the stakeholder or end user.]</w:t>
-      </w:r>
-    </w:p>
-    <w:p>
-      <w:pPr>
         <w:pStyle w:val="Naslov1"/>
       </w:pPr>
-      <w:bookmarkStart w:id="69" w:name="_Toc436203408"/>
-      <w:bookmarkStart w:id="70" w:name="_Toc452813602"/>
-      <w:bookmarkStart w:id="71" w:name="_Toc512930919"/>
-      <w:bookmarkStart w:id="72" w:name="_Toc20715765"/>
+      <w:bookmarkStart w:id="70" w:name="_Toc436203408"/>
+      <w:bookmarkStart w:id="71" w:name="_Toc452813602"/>
+      <w:bookmarkStart w:id="72" w:name="_Toc512930919"/>
+      <w:bookmarkStart w:id="73" w:name="_Toc20715765"/>
       <w:r>
         <w:t>Other Product Requirements</w:t>
       </w:r>
-      <w:bookmarkEnd w:id="69"/>
       <w:bookmarkEnd w:id="70"/>
       <w:bookmarkEnd w:id="71"/>
       <w:bookmarkEnd w:id="72"/>
+      <w:bookmarkEnd w:id="73"/>
     </w:p>
     <w:p>
       <w:r>
@@ -1528,8 +1533,8 @@
       <w:pPr>
         <w:pStyle w:val="InfoBlue"/>
       </w:pPr>
-      <w:bookmarkStart w:id="73" w:name="_Toc436203413"/>
-      <w:bookmarkStart w:id="74" w:name="_Toc452813607"/>
+      <w:bookmarkStart w:id="74" w:name="_Toc436203413"/>
+      <w:bookmarkStart w:id="75" w:name="_Toc452813607"/>
       <w:r>
         <w:t>Note any design constraints, external constraints, or other dependencies.</w:t>
       </w:r>
@@ -1549,8 +1554,8 @@
       <w:r>
         <w:t>Define the priority of these other product requirements. Include, if useful, attributes such as stability, benefit, effort, and risk.]</w:t>
       </w:r>
-      <w:bookmarkEnd w:id="73"/>
       <w:bookmarkEnd w:id="74"/>
+      <w:bookmarkEnd w:id="75"/>
     </w:p>
     <w:p>
       <w:pPr>
@@ -1572,12 +1577,7 @@
         <w:pStyle w:val="Telobesedila"/>
       </w:pPr>
       <w:r>
-        <w:t xml:space="preserve">In general, this whole document should explain: the reason for the application to exist, how we are planning to make </w:t>
-      </w:r>
-      <w:bookmarkStart w:id="75" w:name="_GoBack"/>
-      <w:bookmarkEnd w:id="75"/>
-      <w:r>
-        <w:t>it happen, and the main functionalities.</w:t>
+        <w:t>In general, this whole document should explain: the reason for the application to exist, how we are planning to make it happen, and the main functionalities.</w:t>
       </w:r>
     </w:p>
     <w:sectPr>
@@ -1749,7 +1749,7 @@
               <w:rStyle w:val="tevilkastrani"/>
               <w:noProof/>
             </w:rPr>
-            <w:t>3</w:t>
+            <w:t>2</w:t>
           </w:r>
           <w:r>
             <w:rPr>

</xml_diff>